<commit_message>
Se actualiza documento con el link del repositorio.
</commit_message>
<xml_diff>
--- a/Proyecto final integrador.docx
+++ b/Proyecto final integrador.docx
@@ -451,6 +451,56 @@
           <w:szCs w:val="24"/>
         </w:rPr>
         <w:t>En el último modulo del curso, encontrarás el apartado "Proyecto Final" con las etapas para poder realizarlo, recomendaciones, guías y condiciones para la entrega. ¡Te recomendamos que no dejes de consultarlo!</w:t>
+      </w:r>
+    </w:p>
+    <w:p>
+      <w:pPr>
+        <w:spacing w:after="0" w:line="240" w:lineRule="auto"/>
+        <w:rPr>
+          <w:sz w:val="24"/>
+          <w:szCs w:val="24"/>
+        </w:rPr>
+      </w:pPr>
+    </w:p>
+    <w:p>
+      <w:pPr>
+        <w:spacing w:after="0" w:line="240" w:lineRule="auto"/>
+        <w:rPr>
+          <w:sz w:val="24"/>
+          <w:szCs w:val="24"/>
+        </w:rPr>
+      </w:pPr>
+    </w:p>
+    <w:p>
+      <w:pPr>
+        <w:spacing w:after="0" w:line="240" w:lineRule="auto"/>
+        <w:rPr>
+          <w:sz w:val="24"/>
+          <w:szCs w:val="24"/>
+        </w:rPr>
+      </w:pPr>
+      <w:r>
+        <w:rPr>
+          <w:b/>
+          <w:bCs/>
+          <w:sz w:val="24"/>
+          <w:szCs w:val="24"/>
+        </w:rPr>
+        <w:t>Link GitHub:</w:t>
+      </w:r>
+      <w:r>
+        <w:rPr>
+          <w:sz w:val="24"/>
+          <w:szCs w:val="24"/>
+        </w:rPr>
+        <w:t xml:space="preserve"> </w:t>
+      </w:r>
+      <w:r>
+        <w:rPr>
+          <w:sz w:val="24"/>
+          <w:szCs w:val="24"/>
+        </w:rPr>
+        <w:t>https://github.com/pela-87/ticmas-lab-android.git</w:t>
       </w:r>
     </w:p>
     <w:sectPr>
@@ -1440,6 +1490,7 @@
   <w:style w:type="character" w:default="1" w:styleId="Fuentedeprrafopredeter">
     <w:name w:val="Default Paragraph Font"/>
     <w:uiPriority w:val="1"/>
+    <w:semiHidden/>
     <w:unhideWhenUsed/>
   </w:style>
   <w:style w:type="table" w:default="1" w:styleId="Tablanormal">

</xml_diff>